<commit_message>
Can generate building sprite
</commit_message>
<xml_diff>
--- a/Sky Swing/Notes and Documentation/Programming Details.docx
+++ b/Sky Swing/Notes and Documentation/Programming Details.docx
@@ -18,38 +18,17 @@
     </w:p>
     <w:p>
       <w:r>
-        <w:t xml:space="preserve">                apply force towards the hook to rotate player around </w:t>
-      </w:r>
-      <w:proofErr w:type="gramStart"/>
-      <w:r>
-        <w:t>hook;</w:t>
-      </w:r>
-      <w:proofErr w:type="gramEnd"/>
-    </w:p>
-    <w:p>
-      <w:r>
-        <w:t xml:space="preserve">                essentially remove all </w:t>
-      </w:r>
-      <w:proofErr w:type="spellStart"/>
-      <w:r>
-        <w:t>vel</w:t>
-      </w:r>
-      <w:proofErr w:type="spellEnd"/>
-      <w:r>
-        <w:t xml:space="preserve"> component going away from hook</w:t>
-      </w:r>
-    </w:p>
-    <w:p>
-      <w:r>
-        <w:t xml:space="preserve">                and match the </w:t>
-      </w:r>
-      <w:proofErr w:type="spellStart"/>
-      <w:r>
-        <w:t>vel</w:t>
-      </w:r>
-      <w:proofErr w:type="spellEnd"/>
-      <w:r>
-        <w:t xml:space="preserve"> component going away from hook</w:t>
+        <w:t xml:space="preserve">                apply force towards the hook to rotate player around hook;</w:t>
+      </w:r>
+    </w:p>
+    <w:p>
+      <w:r>
+        <w:t xml:space="preserve">                essentially remove all vel component going away from hook</w:t>
+      </w:r>
+    </w:p>
+    <w:p>
+      <w:r>
+        <w:t xml:space="preserve">                and match the vel component going away from hook</w:t>
       </w:r>
     </w:p>
     <w:p/>
@@ -71,15 +50,7 @@
         <w:ind w:firstLine="720"/>
       </w:pPr>
       <w:r>
-        <w:t xml:space="preserve">make the </w:t>
-      </w:r>
-      <w:proofErr w:type="spellStart"/>
-      <w:r>
-        <w:t>vel</w:t>
-      </w:r>
-      <w:proofErr w:type="spellEnd"/>
-      <w:r>
-        <w:t xml:space="preserve"> towards the line </w:t>
+        <w:t xml:space="preserve">make the vel towards the line </w:t>
       </w:r>
       <w:r>
         <w:t>&gt;=</w:t>
@@ -88,13 +59,8 @@
         <w:t xml:space="preserve"> to the perp</w:t>
       </w:r>
       <w:r>
-        <w:t xml:space="preserve">endicular </w:t>
-      </w:r>
-      <w:proofErr w:type="spellStart"/>
-      <w:r>
-        <w:t>vel</w:t>
-      </w:r>
-      <w:proofErr w:type="spellEnd"/>
+        <w:t>endicular vel</w:t>
+      </w:r>
       <w:r>
         <w:t xml:space="preserve"> component</w:t>
       </w:r>
@@ -113,17 +79,7 @@
     </w:p>
     <w:p>
       <w:r>
-        <w:t xml:space="preserve">Level has wall on left side where camera and player </w:t>
-      </w:r>
-      <w:proofErr w:type="spellStart"/>
-      <w:proofErr w:type="gramStart"/>
-      <w:r>
-        <w:t>cant</w:t>
-      </w:r>
-      <w:proofErr w:type="spellEnd"/>
-      <w:proofErr w:type="gramEnd"/>
-      <w:r>
-        <w:t xml:space="preserve"> get past</w:t>
+        <w:t>Level has wall on left side where camera and player cant get past</w:t>
       </w:r>
     </w:p>
     <w:p>
@@ -168,6 +124,107 @@
       <w:r>
         <w:tab/>
         <w:t>New tile is spawned in front, and all tiles and player are moved back by the length of the tile.</w:t>
+      </w:r>
+    </w:p>
+    <w:p/>
+    <w:p>
+      <w:r>
+        <w:t>How to generate tile:</w:t>
+      </w:r>
+    </w:p>
+    <w:p>
+      <w:r>
+        <w:tab/>
+      </w:r>
+      <w:r>
+        <w:t>Tile prefab with background component, and foreground building</w:t>
+      </w:r>
+    </w:p>
+    <w:p>
+      <w:r>
+        <w:tab/>
+        <w:t>Background is jpeg</w:t>
+      </w:r>
+    </w:p>
+    <w:p>
+      <w:r>
+        <w:tab/>
+        <w:t xml:space="preserve">Building </w:t>
+      </w:r>
+      <w:r>
+        <w:t>is has a chance to be windowed or not</w:t>
+      </w:r>
+    </w:p>
+    <w:p>
+      <w:r>
+        <w:tab/>
+        <w:t>Block extends from one side and stops after x length</w:t>
+      </w:r>
+    </w:p>
+    <w:p>
+      <w:r>
+        <w:tab/>
+        <w:t>If windowed</w:t>
+      </w:r>
+      <w:r>
+        <w:t>:</w:t>
+      </w:r>
+    </w:p>
+    <w:p>
+      <w:pPr>
+        <w:ind w:left="720" w:firstLine="720"/>
+      </w:pPr>
+      <w:r>
+        <w:t xml:space="preserve">one </w:t>
+      </w:r>
+      <w:r>
+        <w:t>a window block of y length is added</w:t>
+      </w:r>
+    </w:p>
+    <w:p>
+      <w:pPr>
+        <w:ind w:left="720" w:firstLine="720"/>
+      </w:pPr>
+      <w:r>
+        <w:t>a block then continues after the window for a while</w:t>
+      </w:r>
+    </w:p>
+    <w:p>
+      <w:r>
+        <w:t>get block len</w:t>
+      </w:r>
+    </w:p>
+    <w:p>
+      <w:r>
+        <w:t>get build dir</w:t>
+      </w:r>
+    </w:p>
+    <w:p>
+      <w:r>
+        <w:lastRenderedPageBreak/>
+        <w:t>gen block x height in build dir</w:t>
+      </w:r>
+    </w:p>
+    <w:p>
+      <w:r>
+        <w:t>if rand &lt; window chance:</w:t>
+      </w:r>
+    </w:p>
+    <w:p>
+      <w:r>
+        <w:tab/>
+        <w:t>gen wind block of y height in build dir starting from x</w:t>
+      </w:r>
+    </w:p>
+    <w:p>
+      <w:r>
+        <w:tab/>
+        <w:t>gen block of z height in build dir from x+y dist</w:t>
+      </w:r>
+    </w:p>
+    <w:p>
+      <w:r>
+        <w:tab/>
       </w:r>
     </w:p>
     <w:p>

</xml_diff>